<commit_message>
Atualização do documento de aprendizado do curso
</commit_message>
<xml_diff>
--- a/Entity Framework.docx
+++ b/Entity Framework.docx
@@ -59,6 +59,446 @@
       <w:pPr>
         <w:numPr>
           <w:ilvl w:val="0"/>
+          <w:numId w:val="2"/>
+        </w:numPr>
+        <w:ind w:left="720" w:hanging="360"/>
+        <w:jc w:val="both"/>
+        <w:rPr>
+          <w:sz w:val="24"/>
+          <w:szCs w:val="24"/>
+          <w:u w:val="none"/>
+        </w:rPr>
+      </w:pPr>
+      <w:r>
+        <w:rPr>
+          <w:sz w:val="24"/>
+          <w:szCs w:val="24"/>
+          <w:rtl w:val="0"/>
+        </w:rPr>
+        <w:t xml:space="preserve">Era necessário manter os scripts de criação e atualização da estrutura de dados.</w:t>
+      </w:r>
+    </w:p>
+    <w:p>
+      <w:pPr>
+        <w:numPr>
+          <w:ilvl w:val="0"/>
+          <w:numId w:val="2"/>
+        </w:numPr>
+        <w:ind w:left="720" w:hanging="360"/>
+        <w:jc w:val="both"/>
+        <w:rPr>
+          <w:sz w:val="24"/>
+          <w:szCs w:val="24"/>
+          <w:u w:val="none"/>
+        </w:rPr>
+      </w:pPr>
+      <w:r>
+        <w:rPr>
+          <w:sz w:val="24"/>
+          <w:szCs w:val="24"/>
+          <w:rtl w:val="0"/>
+        </w:rPr>
+        <w:t xml:space="preserve">Data Access Object: Classes necessárias para acessar as entidades do banco de dados (DAO).</w:t>
+      </w:r>
+    </w:p>
+    <w:p>
+      <w:pPr>
+        <w:numPr>
+          <w:ilvl w:val="0"/>
+          <w:numId w:val="2"/>
+        </w:numPr>
+        <w:ind w:left="720" w:hanging="360"/>
+        <w:jc w:val="both"/>
+        <w:rPr>
+          <w:sz w:val="24"/>
+          <w:szCs w:val="24"/>
+          <w:u w:val="none"/>
+        </w:rPr>
+      </w:pPr>
+      <w:r>
+        <w:rPr>
+          <w:sz w:val="24"/>
+          <w:szCs w:val="24"/>
+          <w:rtl w:val="0"/>
+        </w:rPr>
+        <w:t xml:space="preserve">Comunicação com o banco de dados feita através de outra linguagem (SQL), o SQL é montado no próprio código, através de uma string.</w:t>
+      </w:r>
+    </w:p>
+    <w:p>
+      <w:pPr>
+        <w:numPr>
+          <w:ilvl w:val="0"/>
+          <w:numId w:val="2"/>
+        </w:numPr>
+        <w:ind w:left="720" w:hanging="360"/>
+        <w:jc w:val="both"/>
+        <w:rPr>
+          <w:sz w:val="24"/>
+          <w:szCs w:val="24"/>
+          <w:u w:val="none"/>
+        </w:rPr>
+      </w:pPr>
+      <w:r>
+        <w:rPr>
+          <w:sz w:val="24"/>
+          <w:szCs w:val="24"/>
+          <w:rtl w:val="0"/>
+        </w:rPr>
+        <w:t xml:space="preserve">Trabalho excessivo no caso de mudanças, mesmo que mínimas: Por exemplo, no caso da remoção da propriedade de uma classe, teriamos que refatorar grande parte da classe DAO para deixá-la funcional.</w:t>
+      </w:r>
+    </w:p>
+    <w:p>
+      <w:pPr>
+        <w:ind w:left="0" w:firstLine="0"/>
+        <w:jc w:val="both"/>
+        <w:rPr>
+          <w:sz w:val="24"/>
+          <w:szCs w:val="24"/>
+        </w:rPr>
+      </w:pPr>
+      <w:r>
+        <w:rPr>
+          <w:rtl w:val="0"/>
+        </w:rPr>
+      </w:r>
+    </w:p>
+    <w:p>
+      <w:pPr>
+        <w:ind w:left="0" w:firstLine="0"/>
+        <w:jc w:val="both"/>
+        <w:rPr>
+          <w:b w:val="1"/>
+          <w:sz w:val="24"/>
+          <w:szCs w:val="24"/>
+        </w:rPr>
+      </w:pPr>
+      <w:r>
+        <w:rPr>
+          <w:b w:val="1"/>
+          <w:sz w:val="24"/>
+          <w:szCs w:val="24"/>
+          <w:rtl w:val="0"/>
+        </w:rPr>
+        <w:t xml:space="preserve">ORM - CRUD com ADO .NET e EF Core</w:t>
+      </w:r>
+    </w:p>
+    <w:p>
+      <w:pPr>
+        <w:numPr>
+          <w:ilvl w:val="0"/>
+          <w:numId w:val="3"/>
+        </w:numPr>
+        <w:ind w:left="720" w:hanging="360"/>
+        <w:jc w:val="both"/>
+        <w:rPr>
+          <w:sz w:val="24"/>
+          <w:szCs w:val="24"/>
+          <w:u w:val="none"/>
+        </w:rPr>
+      </w:pPr>
+      <w:r>
+        <w:rPr>
+          <w:sz w:val="24"/>
+          <w:szCs w:val="24"/>
+          <w:rtl w:val="0"/>
+        </w:rPr>
+        <w:t xml:space="preserve">Ferramenta que facilita o acesso à dados. O Entity Framework é um ORM e permite que nós trabalhemos bem menos com o SQL em si, fazendo com que possamos concentrar nosso esforço em trabalhar com o C# em si.</w:t>
+      </w:r>
+    </w:p>
+    <w:p>
+      <w:pPr>
+        <w:numPr>
+          <w:ilvl w:val="0"/>
+          <w:numId w:val="3"/>
+        </w:numPr>
+        <w:ind w:left="720" w:hanging="360"/>
+        <w:jc w:val="both"/>
+        <w:rPr>
+          <w:sz w:val="24"/>
+          <w:szCs w:val="24"/>
+          <w:u w:val="none"/>
+        </w:rPr>
+      </w:pPr>
+      <w:r>
+        <w:rPr>
+          <w:sz w:val="24"/>
+          <w:szCs w:val="24"/>
+          <w:rtl w:val="0"/>
+        </w:rPr>
+        <w:t xml:space="preserve">É necessária a instação, pois o Entity não vem disponível automaticamente na criação de um projeto.</w:t>
+      </w:r>
+    </w:p>
+    <w:p>
+      <w:pPr>
+        <w:numPr>
+          <w:ilvl w:val="0"/>
+          <w:numId w:val="3"/>
+        </w:numPr>
+        <w:ind w:left="720" w:hanging="360"/>
+        <w:jc w:val="both"/>
+        <w:rPr>
+          <w:sz w:val="24"/>
+          <w:szCs w:val="24"/>
+          <w:u w:val="none"/>
+        </w:rPr>
+      </w:pPr>
+      <w:r>
+        <w:rPr>
+          <w:sz w:val="24"/>
+          <w:szCs w:val="24"/>
+          <w:rtl w:val="0"/>
+        </w:rPr>
+        <w:t xml:space="preserve">Install-Package Microsoft.EntityFrameworkCore.SqlServer -Version 1.1, comando utilizado para instalar o Entity Framework Core como dependência do provider SQL Server.</w:t>
+      </w:r>
+    </w:p>
+    <w:p>
+      <w:pPr>
+        <w:numPr>
+          <w:ilvl w:val="0"/>
+          <w:numId w:val="3"/>
+        </w:numPr>
+        <w:ind w:left="720" w:hanging="360"/>
+        <w:jc w:val="both"/>
+        <w:rPr>
+          <w:sz w:val="24"/>
+          <w:szCs w:val="24"/>
+          <w:u w:val="none"/>
+        </w:rPr>
+      </w:pPr>
+      <w:r>
+        <w:rPr>
+          <w:sz w:val="24"/>
+          <w:szCs w:val="24"/>
+          <w:rtl w:val="0"/>
+        </w:rPr>
+        <w:t xml:space="preserve">Existem vários providers disponíveis atualmente e podemos vê-los na página da Microsoft. Um desses providers é o InMemory, que acessa um banco de dados que fica na própria memória da aplicação. Seu principal uso é para testes em classes que utilizam o EF Core.</w:t>
+      </w:r>
+    </w:p>
+    <w:p>
+      <w:pPr>
+        <w:numPr>
+          <w:ilvl w:val="0"/>
+          <w:numId w:val="3"/>
+        </w:numPr>
+        <w:ind w:left="720" w:hanging="360"/>
+        <w:jc w:val="both"/>
+        <w:rPr>
+          <w:sz w:val="24"/>
+          <w:szCs w:val="24"/>
+          <w:u w:val="none"/>
+        </w:rPr>
+      </w:pPr>
+      <w:r>
+        <w:rPr>
+          <w:sz w:val="24"/>
+          <w:szCs w:val="24"/>
+          <w:rtl w:val="0"/>
+        </w:rPr>
+        <w:t xml:space="preserve">Context: Classe utilizada para pelo EF Core para persistir todas as classes que devem ser persistidas pela aplicação.</w:t>
+      </w:r>
+    </w:p>
+    <w:p>
+      <w:pPr>
+        <w:numPr>
+          <w:ilvl w:val="0"/>
+          <w:numId w:val="3"/>
+        </w:numPr>
+        <w:ind w:left="720" w:hanging="360"/>
+        <w:jc w:val="both"/>
+        <w:rPr>
+          <w:sz w:val="24"/>
+          <w:szCs w:val="24"/>
+          <w:u w:val="none"/>
+        </w:rPr>
+      </w:pPr>
+      <w:r>
+        <w:rPr>
+          <w:sz w:val="24"/>
+          <w:szCs w:val="24"/>
+          <w:rtl w:val="0"/>
+        </w:rPr>
+        <w:t xml:space="preserve">Na classe Context, devemos utilizar a API do EF Core, informar as classes a serem persistidas e informar o banco a ser utilizado, sobrescrevendo o metódo OnConfiguring da classe DbContext.</w:t>
+      </w:r>
+    </w:p>
+    <w:p>
+      <w:pPr>
+        <w:numPr>
+          <w:ilvl w:val="0"/>
+          <w:numId w:val="3"/>
+        </w:numPr>
+        <w:ind w:left="720" w:hanging="360"/>
+        <w:jc w:val="both"/>
+        <w:rPr>
+          <w:sz w:val="24"/>
+          <w:szCs w:val="24"/>
+          <w:u w:val="none"/>
+        </w:rPr>
+      </w:pPr>
+      <w:r>
+        <w:rPr>
+          <w:sz w:val="24"/>
+          <w:szCs w:val="24"/>
+          <w:rtl w:val="0"/>
+        </w:rPr>
+        <w:t xml:space="preserve">Feito isso, toda persistência utilizará uma instância da classe Context. Assim, para adicionar um objeto no nosso banco de dados, por exemplo, podemos utilizar tal código: context.Produtos.Add(p);</w:t>
+      </w:r>
+    </w:p>
+    <w:p>
+      <w:pPr>
+        <w:numPr>
+          <w:ilvl w:val="0"/>
+          <w:numId w:val="3"/>
+        </w:numPr>
+        <w:ind w:left="720" w:hanging="360"/>
+        <w:jc w:val="both"/>
+        <w:rPr>
+          <w:sz w:val="24"/>
+          <w:szCs w:val="24"/>
+          <w:u w:val="none"/>
+        </w:rPr>
+      </w:pPr>
+      <w:r>
+        <w:rPr>
+          <w:sz w:val="24"/>
+          <w:szCs w:val="24"/>
+          <w:rtl w:val="0"/>
+        </w:rPr>
+        <w:t xml:space="preserve">Por padrão, o EF Core cria uma transação para englobar os metódos SQL necessários sempre que o metódo SaveChanges() é chamado. Se for necessário um maior controle sobre transações, podem ser utilizados os metódos BeginTransaction() e UseTransaction().</w:t>
+      </w:r>
+    </w:p>
+    <w:p>
+      <w:pPr>
+        <w:numPr>
+          <w:ilvl w:val="0"/>
+          <w:numId w:val="3"/>
+        </w:numPr>
+        <w:ind w:left="720" w:hanging="360"/>
+        <w:jc w:val="both"/>
+        <w:rPr>
+          <w:sz w:val="24"/>
+          <w:szCs w:val="24"/>
+          <w:u w:val="none"/>
+        </w:rPr>
+      </w:pPr>
+      <w:r>
+        <w:rPr>
+          <w:sz w:val="24"/>
+          <w:szCs w:val="24"/>
+          <w:rtl w:val="0"/>
+        </w:rPr>
+        <w:t xml:space="preserve">Com o ADO .NET, para obter todos os produtos do banco, é necessário fazer um loop e, dentro dele, converter cada objeto para uma instância da classe produto. Após isso, adicionamos em uma lista. Com o EF Core, simplesmente fazemos um repository.Produtos.ToList().</w:t>
+      </w:r>
+    </w:p>
+    <w:p>
+      <w:pPr>
+        <w:numPr>
+          <w:ilvl w:val="0"/>
+          <w:numId w:val="3"/>
+        </w:numPr>
+        <w:ind w:left="720" w:hanging="360"/>
+        <w:jc w:val="both"/>
+        <w:rPr>
+          <w:sz w:val="24"/>
+          <w:szCs w:val="24"/>
+          <w:u w:val="none"/>
+        </w:rPr>
+      </w:pPr>
+      <w:r>
+        <w:rPr>
+          <w:sz w:val="24"/>
+          <w:szCs w:val="24"/>
+          <w:rtl w:val="0"/>
+        </w:rPr>
+        <w:t xml:space="preserve">Com o ADO .NET, para remover um produto do banco de dados, é montado um SQL de delete, etc. Com o EF Core, simplesmente percorremos nossa lista de produtos e utilizamos repository.Produtos.Remove(item). Depois, chamamos o metódo saveChanges().</w:t>
+      </w:r>
+    </w:p>
+    <w:p>
+      <w:pPr>
+        <w:numPr>
+          <w:ilvl w:val="0"/>
+          <w:numId w:val="3"/>
+        </w:numPr>
+        <w:ind w:left="720" w:hanging="360"/>
+        <w:jc w:val="both"/>
+        <w:rPr>
+          <w:sz w:val="24"/>
+          <w:szCs w:val="24"/>
+          <w:u w:val="none"/>
+        </w:rPr>
+      </w:pPr>
+      <w:r>
+        <w:rPr>
+          <w:sz w:val="24"/>
+          <w:szCs w:val="24"/>
+          <w:rtl w:val="0"/>
+        </w:rPr>
+        <w:t xml:space="preserve">Finalizando o CRUD, o ADO .NET também monta uma string SQL para fazer o update, e então passa os parâmetros necessários. Com o EF Core, simplesmente obtemos o produto com o repository.Produtos.First() (por exemplo), mudamos a propriedade que desejamos (por exemplo, produtos.Nome) e então chamamos o metódo repository.Produtos.Update(produto). Então, chamamos o metódo SaveChanges().</w:t>
+      </w:r>
+    </w:p>
+    <w:p>
+      <w:pPr>
+        <w:numPr>
+          <w:ilvl w:val="0"/>
+          <w:numId w:val="3"/>
+        </w:numPr>
+        <w:ind w:left="720" w:hanging="360"/>
+        <w:jc w:val="both"/>
+        <w:rPr>
+          <w:sz w:val="24"/>
+          <w:szCs w:val="24"/>
+          <w:u w:val="none"/>
+        </w:rPr>
+      </w:pPr>
+      <w:r>
+        <w:rPr>
+          <w:sz w:val="24"/>
+          <w:szCs w:val="24"/>
+          <w:rtl w:val="0"/>
+        </w:rPr>
+        <w:t xml:space="preserve">Criaremos um metódo ProdutoDAO com as operações do Entity. Como os metódos serão os mesmos da ProdutoDAO que utiliza o ADO .NET, criamos uma interface a qual as duas classes herdarão.</w:t>
+      </w:r>
+    </w:p>
+    <w:p>
+      <w:pPr>
+        <w:jc w:val="both"/>
+        <w:rPr>
+          <w:sz w:val="24"/>
+          <w:szCs w:val="24"/>
+        </w:rPr>
+      </w:pPr>
+      <w:r>
+        <w:rPr>
+          <w:rtl w:val="0"/>
+        </w:rPr>
+      </w:r>
+    </w:p>
+    <w:p>
+      <w:pPr>
+        <w:jc w:val="both"/>
+        <w:rPr>
+          <w:sz w:val="24"/>
+          <w:szCs w:val="24"/>
+        </w:rPr>
+      </w:pPr>
+      <w:r>
+        <w:rPr>
+          <w:b w:val="1"/>
+          <w:sz w:val="24"/>
+          <w:szCs w:val="24"/>
+          <w:rtl w:val="0"/>
+        </w:rPr>
+        <w:t xml:space="preserve">Como o EF Core monta o SQL</w:t>
+      </w:r>
+      <w:r>
+        <w:rPr>
+          <w:rtl w:val="0"/>
+        </w:rPr>
+      </w:r>
+    </w:p>
+    <w:p>
+      <w:pPr>
+        <w:numPr>
+          <w:ilvl w:val="0"/>
           <w:numId w:val="1"/>
         </w:numPr>
         <w:ind w:left="720" w:hanging="360"/>
@@ -75,7 +515,7 @@
           <w:szCs w:val="24"/>
           <w:rtl w:val="0"/>
         </w:rPr>
-        <w:t xml:space="preserve">Era necessário manter os scripts de criação e atualização da estrutura de dados.</w:t>
+        <w:t xml:space="preserve">Como o EF sabe que, por exemplo, ao fazemos p1.Nome = “Harry Potter” e, então, chamarmos o metódo SaveChanges(), o objeto deve ser atualizado? Primeiro, o nosso contexto herda da classe DbContext, a classe raíz do EF. Essa classe possui o ChangeTracker, que é responsável por rastrear todas as mudanças do contexto.</w:t>
       </w:r>
     </w:p>
     <w:p>
@@ -98,7 +538,7 @@
           <w:szCs w:val="24"/>
           <w:rtl w:val="0"/>
         </w:rPr>
-        <w:t xml:space="preserve">Data Access Object: Classes necessárias para acessar as entidades do banco de dados (DAO).</w:t>
+        <w:t xml:space="preserve">Com o metódo Entries() (contexto.ChangeTracker.Entries()) podemos obter a lista de todas as instâncias que estão sendo manipuladas pelo contexto. Essas entidades possuem estados no EF. Se aquela entidade muda o estado, o metódo saveChanges() vai ter que agir.</w:t>
       </w:r>
     </w:p>
     <w:p>
@@ -121,7 +561,7 @@
           <w:szCs w:val="24"/>
           <w:rtl w:val="0"/>
         </w:rPr>
-        <w:t xml:space="preserve">Comunicação com o banco de dados feita através de outra linguagem (SQL), o SQL é montado no próprio código, através de uma string.</w:t>
+        <w:t xml:space="preserve">Podemos obter o estado da entidade com a propriedade State para cada objeto obtido no metódo Entries(). O que acontece é que, ao obter objetos do banco de dados, é criada uma instância de EntityEntry para cada registro obtido do banco de dados. Esses registros obtidos possuem como seu primeiro estado “Unchanged”.</w:t>
       </w:r>
     </w:p>
     <w:p>
@@ -144,134 +584,76 @@
           <w:szCs w:val="24"/>
           <w:rtl w:val="0"/>
         </w:rPr>
-        <w:t xml:space="preserve">Trabalho excessivo no caso de mudanças, mesmo que mínimas: Por exemplo, no caso da remoção da propriedade de uma classe, teriamos que refatorar grande parte da classe DAO para deixá-la funcional.</w:t>
-      </w:r>
-    </w:p>
-    <w:p>
-      <w:pPr>
-        <w:ind w:left="0" w:firstLine="0"/>
-        <w:jc w:val="both"/>
-        <w:rPr>
-          <w:sz w:val="24"/>
-          <w:szCs w:val="24"/>
-        </w:rPr>
-      </w:pPr>
-      <w:r>
-        <w:rPr>
-          <w:rtl w:val="0"/>
-        </w:rPr>
-      </w:r>
-    </w:p>
-    <w:p>
-      <w:pPr>
-        <w:ind w:left="0" w:firstLine="0"/>
-        <w:jc w:val="both"/>
-        <w:rPr>
-          <w:b w:val="1"/>
-          <w:sz w:val="24"/>
-          <w:szCs w:val="24"/>
-        </w:rPr>
-      </w:pPr>
-      <w:r>
-        <w:rPr>
-          <w:b w:val="1"/>
-          <w:sz w:val="24"/>
-          <w:szCs w:val="24"/>
-          <w:rtl w:val="0"/>
-        </w:rPr>
-        <w:t xml:space="preserve">ORM:</w:t>
-      </w:r>
-    </w:p>
-    <w:p>
-      <w:pPr>
-        <w:numPr>
-          <w:ilvl w:val="0"/>
-          <w:numId w:val="2"/>
-        </w:numPr>
-        <w:ind w:left="720" w:hanging="360"/>
-        <w:jc w:val="both"/>
-        <w:rPr>
-          <w:sz w:val="24"/>
-          <w:szCs w:val="24"/>
-          <w:u w:val="none"/>
-        </w:rPr>
-      </w:pPr>
-      <w:r>
-        <w:rPr>
-          <w:sz w:val="24"/>
-          <w:szCs w:val="24"/>
-          <w:rtl w:val="0"/>
-        </w:rPr>
-        <w:t xml:space="preserve">Ferramenta que facilita o acesso à dados. O Entity Framework é um ORM e permite que nós trabalhemos bem menos com o SQL em si, fazendo com que possamos concentrar nosso esforço em trabalhar com o C# em si.</w:t>
-      </w:r>
-    </w:p>
-    <w:p>
-      <w:pPr>
-        <w:numPr>
-          <w:ilvl w:val="0"/>
-          <w:numId w:val="2"/>
-        </w:numPr>
-        <w:ind w:left="720" w:hanging="360"/>
-        <w:jc w:val="both"/>
-        <w:rPr>
-          <w:sz w:val="24"/>
-          <w:szCs w:val="24"/>
-          <w:u w:val="none"/>
-        </w:rPr>
-      </w:pPr>
-      <w:r>
-        <w:rPr>
-          <w:sz w:val="24"/>
-          <w:szCs w:val="24"/>
-          <w:rtl w:val="0"/>
-        </w:rPr>
-        <w:t xml:space="preserve">É necessária a instação, pois o Entity não vem disponível automaticamente na criação de um projeto.</w:t>
-      </w:r>
-    </w:p>
-    <w:p>
-      <w:pPr>
-        <w:numPr>
-          <w:ilvl w:val="0"/>
-          <w:numId w:val="2"/>
-        </w:numPr>
-        <w:ind w:left="720" w:hanging="360"/>
-        <w:jc w:val="both"/>
-        <w:rPr>
-          <w:sz w:val="24"/>
-          <w:szCs w:val="24"/>
-          <w:u w:val="none"/>
-        </w:rPr>
-      </w:pPr>
-      <w:r>
-        <w:rPr>
-          <w:sz w:val="24"/>
-          <w:szCs w:val="24"/>
-          <w:rtl w:val="0"/>
-        </w:rPr>
-        <w:t xml:space="preserve">Install-Package Microsoft.EntityFrameworkCore.SqlServer -Version 1.1, comando utilizado para instalar o Entity Framework Core como dependência do provider SQL Server.</w:t>
-      </w:r>
-    </w:p>
-    <w:p>
-      <w:pPr>
-        <w:numPr>
-          <w:ilvl w:val="0"/>
-          <w:numId w:val="2"/>
-        </w:numPr>
-        <w:ind w:left="720" w:hanging="360"/>
-        <w:jc w:val="both"/>
-        <w:rPr>
-          <w:sz w:val="24"/>
-          <w:szCs w:val="24"/>
-          <w:u w:val="none"/>
-        </w:rPr>
-      </w:pPr>
-      <w:r>
-        <w:rPr>
-          <w:sz w:val="24"/>
-          <w:szCs w:val="24"/>
-          <w:rtl w:val="0"/>
-        </w:rPr>
-        <w:t xml:space="preserve">Existem vários providers disponíveis atualmente e podemos vê-los na página da Microsoft. Um desses providers é o InMemory, que acessa um banco de dados que fica na própria memória da aplicação. Seu principal uso é para testes em classes que utilizam o EF Core.</w:t>
+        <w:t xml:space="preserve">Ao alterarmos alguma propriedade de um objeto, com p1.Nome = “Harry Potter”, por exemplo, a propriedade State da instância de EntityEntry referente à esse objeto se torna “Modified”. É dessa forma que o EF rastreia as mudanças em cada instância das entidades.</w:t>
+      </w:r>
+    </w:p>
+    <w:p>
+      <w:pPr>
+        <w:numPr>
+          <w:ilvl w:val="0"/>
+          <w:numId w:val="1"/>
+        </w:numPr>
+        <w:ind w:left="720" w:hanging="360"/>
+        <w:jc w:val="both"/>
+        <w:rPr>
+          <w:sz w:val="24"/>
+          <w:szCs w:val="24"/>
+          <w:u w:val="none"/>
+        </w:rPr>
+      </w:pPr>
+      <w:r>
+        <w:rPr>
+          <w:sz w:val="24"/>
+          <w:szCs w:val="24"/>
+          <w:rtl w:val="0"/>
+        </w:rPr>
+        <w:t xml:space="preserve">O ChangeTracker sabe que deve fazer um UPDATE no banco quando uma propriedade for alterada através de um snapshot guardado dos objetos por padrão. Ou seja, quando aquele objeto é recuperado, seja com o ToList(), First(), dentre outros, ele executa o metódo DetectChanges(), que verifica as propriedades atuais com as do snapshot criado inicialmente.</w:t>
+      </w:r>
+    </w:p>
+    <w:p>
+      <w:pPr>
+        <w:numPr>
+          <w:ilvl w:val="0"/>
+          <w:numId w:val="1"/>
+        </w:numPr>
+        <w:ind w:left="720" w:hanging="360"/>
+        <w:jc w:val="both"/>
+        <w:rPr>
+          <w:sz w:val="24"/>
+          <w:szCs w:val="24"/>
+          <w:u w:val="none"/>
+        </w:rPr>
+      </w:pPr>
+      <w:r>
+        <w:rPr>
+          <w:sz w:val="24"/>
+          <w:szCs w:val="24"/>
+          <w:rtl w:val="0"/>
+        </w:rPr>
+        <w:t xml:space="preserve">É possível desligar a propriedade booleana AutoDetectChangesEnabled, desativando o monitoramento automático das mudanças. Isso pode ser necessário quando ocorrer uma gravação massiva através do metódo SaveChanges(), já que o ChangeTracker irá percorrer toda a lista de objetos monitorados.</w:t>
+      </w:r>
+    </w:p>
+    <w:p>
+      <w:pPr>
+        <w:numPr>
+          <w:ilvl w:val="0"/>
+          <w:numId w:val="1"/>
+        </w:numPr>
+        <w:ind w:left="720" w:hanging="360"/>
+        <w:jc w:val="both"/>
+        <w:rPr>
+          <w:sz w:val="24"/>
+          <w:szCs w:val="24"/>
+          <w:u w:val="none"/>
+        </w:rPr>
+      </w:pPr>
+      <w:r>
+        <w:rPr>
+          <w:sz w:val="24"/>
+          <w:szCs w:val="24"/>
+          <w:rtl w:val="0"/>
+        </w:rPr>
+        <w:t xml:space="preserve">Se o estado de um objeto for Modified, o EF executará um Update ao chamarmos o SaveChanges().</w:t>
       </w:r>
     </w:p>
     <w:sectPr>
@@ -505,11 +887,124 @@
       </w:rPr>
     </w:lvl>
   </w:abstractNum>
+  <w:abstractNum w:abstractNumId="3">
+    <w:lvl w:ilvl="0">
+      <w:start w:val="1"/>
+      <w:numFmt w:val="bullet"/>
+      <w:lvlText w:val="-"/>
+      <w:lvlJc w:val="left"/>
+      <w:pPr>
+        <w:ind w:left="720" w:hanging="360"/>
+      </w:pPr>
+      <w:rPr>
+        <w:u w:val="none"/>
+      </w:rPr>
+    </w:lvl>
+    <w:lvl w:ilvl="1">
+      <w:start w:val="1"/>
+      <w:numFmt w:val="bullet"/>
+      <w:lvlText w:val="-"/>
+      <w:lvlJc w:val="left"/>
+      <w:pPr>
+        <w:ind w:left="1440" w:hanging="360"/>
+      </w:pPr>
+      <w:rPr>
+        <w:u w:val="none"/>
+      </w:rPr>
+    </w:lvl>
+    <w:lvl w:ilvl="2">
+      <w:start w:val="1"/>
+      <w:numFmt w:val="bullet"/>
+      <w:lvlText w:val="-"/>
+      <w:lvlJc w:val="left"/>
+      <w:pPr>
+        <w:ind w:left="2160" w:hanging="360"/>
+      </w:pPr>
+      <w:rPr>
+        <w:u w:val="none"/>
+      </w:rPr>
+    </w:lvl>
+    <w:lvl w:ilvl="3">
+      <w:start w:val="1"/>
+      <w:numFmt w:val="bullet"/>
+      <w:lvlText w:val="-"/>
+      <w:lvlJc w:val="left"/>
+      <w:pPr>
+        <w:ind w:left="2880" w:hanging="360"/>
+      </w:pPr>
+      <w:rPr>
+        <w:u w:val="none"/>
+      </w:rPr>
+    </w:lvl>
+    <w:lvl w:ilvl="4">
+      <w:start w:val="1"/>
+      <w:numFmt w:val="bullet"/>
+      <w:lvlText w:val="-"/>
+      <w:lvlJc w:val="left"/>
+      <w:pPr>
+        <w:ind w:left="3600" w:hanging="360"/>
+      </w:pPr>
+      <w:rPr>
+        <w:u w:val="none"/>
+      </w:rPr>
+    </w:lvl>
+    <w:lvl w:ilvl="5">
+      <w:start w:val="1"/>
+      <w:numFmt w:val="bullet"/>
+      <w:lvlText w:val="-"/>
+      <w:lvlJc w:val="left"/>
+      <w:pPr>
+        <w:ind w:left="4320" w:hanging="360"/>
+      </w:pPr>
+      <w:rPr>
+        <w:u w:val="none"/>
+      </w:rPr>
+    </w:lvl>
+    <w:lvl w:ilvl="6">
+      <w:start w:val="1"/>
+      <w:numFmt w:val="bullet"/>
+      <w:lvlText w:val="-"/>
+      <w:lvlJc w:val="left"/>
+      <w:pPr>
+        <w:ind w:left="5040" w:hanging="360"/>
+      </w:pPr>
+      <w:rPr>
+        <w:u w:val="none"/>
+      </w:rPr>
+    </w:lvl>
+    <w:lvl w:ilvl="7">
+      <w:start w:val="1"/>
+      <w:numFmt w:val="bullet"/>
+      <w:lvlText w:val="-"/>
+      <w:lvlJc w:val="left"/>
+      <w:pPr>
+        <w:ind w:left="5760" w:hanging="360"/>
+      </w:pPr>
+      <w:rPr>
+        <w:u w:val="none"/>
+      </w:rPr>
+    </w:lvl>
+    <w:lvl w:ilvl="8">
+      <w:start w:val="1"/>
+      <w:numFmt w:val="bullet"/>
+      <w:lvlText w:val="-"/>
+      <w:lvlJc w:val="left"/>
+      <w:pPr>
+        <w:ind w:left="6480" w:hanging="360"/>
+      </w:pPr>
+      <w:rPr>
+        <w:u w:val="none"/>
+      </w:rPr>
+    </w:lvl>
+  </w:abstractNum>
   <w:num w:numId="1">
     <w:abstractNumId w:val="1"/>
   </w:num>
   <w:num w:numId="2">
     <w:abstractNumId w:val="2"/>
+  </w:num>
+  <w:num w:numId="3">
+    <w:abstractNumId w:val="3"/>
   </w:num>
 </w:numbering>
 </file>

</xml_diff>

<commit_message>
Término da Aula 04
</commit_message>
<xml_diff>
--- a/Entity Framework.docx
+++ b/Entity Framework.docx
@@ -653,7 +653,53 @@
           <w:szCs w:val="24"/>
           <w:rtl w:val="0"/>
         </w:rPr>
-        <w:t xml:space="preserve">Se o estado de um objeto for Modified, o EF executará um Update ao chamarmos o SaveChanges().</w:t>
+        <w:t xml:space="preserve">Se o estado de um objeto for Modified, o EF executará um Update ao chamarmos o SaveChanges(). Cada Entry do ChangeTracker, como já dito, tem uma referência para o objeto em si, e ele se encontra na propriedade Entity. Ao adicionar um objeto no contexto, o objeto fica com o estado Added nas Entries() do ChangeTracker e, ao chamar o saveChanges(), um objeto com esse estado é salvo no banco de dados através de um INSERT. Após isso, o objeto muda para o estado Unchanged.</w:t>
+      </w:r>
+    </w:p>
+    <w:p>
+      <w:pPr>
+        <w:numPr>
+          <w:ilvl w:val="0"/>
+          <w:numId w:val="1"/>
+        </w:numPr>
+        <w:ind w:left="720" w:hanging="360"/>
+        <w:jc w:val="both"/>
+        <w:rPr>
+          <w:sz w:val="24"/>
+          <w:szCs w:val="24"/>
+          <w:u w:val="none"/>
+        </w:rPr>
+      </w:pPr>
+      <w:r>
+        <w:rPr>
+          <w:sz w:val="24"/>
+          <w:szCs w:val="24"/>
+          <w:rtl w:val="0"/>
+        </w:rPr>
+        <w:t xml:space="preserve">Ao removermos um objeto do nosso contexto, sua Entry fica com o state “Deleted”. Qualquer objeto que possua sua Entry neste estado será apagado ao chamarmos o SaveChanges(). Um objeto, ao ser apagado no banco, não será mais monitorado pelo ChangeTracker.</w:t>
+      </w:r>
+    </w:p>
+    <w:p>
+      <w:pPr>
+        <w:numPr>
+          <w:ilvl w:val="0"/>
+          <w:numId w:val="1"/>
+        </w:numPr>
+        <w:ind w:left="720" w:hanging="360"/>
+        <w:jc w:val="both"/>
+        <w:rPr>
+          <w:sz w:val="24"/>
+          <w:szCs w:val="24"/>
+          <w:u w:val="none"/>
+        </w:rPr>
+      </w:pPr>
+      <w:r>
+        <w:rPr>
+          <w:sz w:val="24"/>
+          <w:szCs w:val="24"/>
+          <w:rtl w:val="0"/>
+        </w:rPr>
+        <w:t xml:space="preserve">Com o metódo de contexto Entry(), contexto.Entry(objeto), podemos obter a Entry de um determinado objeto. Se adicionarmos um produto no contexto e o apargamos sem chamar o SaveChanges(), ele ficará primeiro como Added e, ao remover, ele sumirá da lista. Ainda podemos obter o State desse objeto, com o metódo Entry(). Podemos ver que o state deste objeto é “Detached”.</w:t>
       </w:r>
     </w:p>
     <w:sectPr>

</xml_diff>